<commit_message>
Change documentation to 0.7
</commit_message>
<xml_diff>
--- a/doc/AnbindungExterneWebanwendung.docx
+++ b/doc/AnbindungExterneWebanwendung.docx
@@ -369,29 +369,52 @@
           <w:p>
             <w:pPr>
               <w:jc w:val="left"/>
+              <w:rPr>
+                <w:lang w:val="en-US"/>
+              </w:rPr>
             </w:pPr>
             <w:r>
+              <w:rPr>
+                <w:lang w:val="en-US"/>
+              </w:rPr>
               <w:t>Version 0.</w:t>
             </w:r>
             <w:r>
-              <w:t>6</w:t>
+              <w:rPr>
+                <w:lang w:val="en-US"/>
+              </w:rPr>
+              <w:t>7</w:t>
             </w:r>
             <w:r>
+              <w:rPr>
+                <w:lang w:val="en-US"/>
+              </w:rPr>
               <w:t xml:space="preserve">, </w:t>
             </w:r>
             <w:r>
-              <w:t>1</w:t>
+              <w:rPr>
+                <w:lang w:val="en-US"/>
+              </w:rPr>
+              <w:t>26</w:t>
             </w:r>
             <w:r>
-              <w:t>9</w:t>
+              <w:rPr>
+                <w:lang w:val="en-US"/>
+              </w:rPr>
+              <w:t>.</w:t>
             </w:r>
             <w:r>
-              <w:t>.0</w:t>
+              <w:rPr>
+                <w:lang w:val="en-US"/>
+              </w:rPr>
+              <w:t>09</w:t>
             </w:r>
+            <w:bookmarkStart w:id="0" w:name="_GoBack"/>
+            <w:bookmarkEnd w:id="0"/>
             <w:r>
-              <w:t>8</w:t>
-            </w:r>
-            <w:r>
+              <w:rPr>
+                <w:lang w:val="en-US"/>
+              </w:rPr>
               <w:t>.2014</w:t>
             </w:r>
           </w:p>
@@ -411,6 +434,9 @@
           <w:p>
             <w:pPr>
               <w:pStyle w:val="Title"/>
+              <w:rPr>
+                <w:lang w:val="en-US"/>
+              </w:rPr>
             </w:pPr>
           </w:p>
         </w:tc>
@@ -1020,7 +1046,6 @@
         </w:r>
       </w:hyperlink>
     </w:p>
-    <w:bookmarkStart w:id="0" w:name="_GoBack"/>
     <w:p>
       <w:pPr>
         <w:pStyle w:val="TOC2"/>
@@ -1034,110 +1059,64 @@
           <w:lang w:val="de-AT" w:eastAsia="de-AT"/>
         </w:rPr>
       </w:pPr>
-      <w:r>
-        <w:rPr>
-          <w:rStyle w:val="Hyperlink"/>
-          <w:noProof/>
-        </w:rPr>
-        <w:fldChar w:fldCharType="begin"/>
-      </w:r>
-      <w:r>
-        <w:rPr>
-          <w:rStyle w:val="Hyperlink"/>
-          <w:noProof/>
-        </w:rPr>
-        <w:instrText xml:space="preserve"> </w:instrText>
-      </w:r>
-      <w:r>
-        <w:rPr>
-          <w:noProof/>
-        </w:rPr>
-        <w:instrText>HYPERLINK \l "_Toc396214455"</w:instrText>
-      </w:r>
-      <w:r>
-        <w:rPr>
-          <w:rStyle w:val="Hyperlink"/>
-          <w:noProof/>
-        </w:rPr>
-        <w:instrText xml:space="preserve"> </w:instrText>
-      </w:r>
-      <w:r>
-        <w:rPr>
-          <w:rStyle w:val="Hyperlink"/>
-          <w:noProof/>
-        </w:rPr>
-      </w:r>
-      <w:r>
-        <w:rPr>
-          <w:rStyle w:val="Hyperlink"/>
-          <w:noProof/>
-        </w:rPr>
-        <w:fldChar w:fldCharType="separate"/>
-      </w:r>
-      <w:r>
-        <w:rPr>
-          <w:rStyle w:val="Hyperlink"/>
-          <w:noProof/>
-        </w:rPr>
-        <w:t>2.1 PDF-AS-WEB Servlets</w:t>
-      </w:r>
-      <w:r>
-        <w:rPr>
-          <w:noProof/>
-          <w:webHidden/>
-        </w:rPr>
-        <w:tab/>
-      </w:r>
-      <w:r>
-        <w:rPr>
-          <w:noProof/>
-          <w:webHidden/>
-        </w:rPr>
-        <w:fldChar w:fldCharType="begin"/>
-      </w:r>
-      <w:r>
-        <w:rPr>
-          <w:noProof/>
-          <w:webHidden/>
-        </w:rPr>
-        <w:instrText xml:space="preserve"> PAGEREF _Toc396214455 \h </w:instrText>
-      </w:r>
-      <w:r>
-        <w:rPr>
-          <w:noProof/>
-          <w:webHidden/>
-        </w:rPr>
-      </w:r>
-      <w:r>
-        <w:rPr>
-          <w:noProof/>
-          <w:webHidden/>
-        </w:rPr>
-        <w:fldChar w:fldCharType="separate"/>
-      </w:r>
-      <w:r>
-        <w:rPr>
-          <w:noProof/>
-          <w:webHidden/>
-        </w:rPr>
-        <w:t>7</w:t>
-      </w:r>
-      <w:r>
-        <w:rPr>
-          <w:noProof/>
-          <w:webHidden/>
-        </w:rPr>
-        <w:fldChar w:fldCharType="end"/>
-      </w:r>
-      <w:r>
-        <w:rPr>
-          <w:rStyle w:val="Hyperlink"/>
-          <w:noProof/>
-        </w:rPr>
-        <w:fldChar w:fldCharType="end"/>
-      </w:r>
-    </w:p>
-    <w:bookmarkEnd w:id="0"/>
+      <w:hyperlink w:anchor="_Toc396214455" w:history="1">
+        <w:r>
+          <w:rPr>
+            <w:rStyle w:val="Hyperlink"/>
+            <w:noProof/>
+          </w:rPr>
+          <w:t>2.1 PDF-AS-WEB Servlets</w:t>
+        </w:r>
+        <w:r>
+          <w:rPr>
+            <w:noProof/>
+            <w:webHidden/>
+          </w:rPr>
+          <w:tab/>
+        </w:r>
+        <w:r>
+          <w:rPr>
+            <w:noProof/>
+            <w:webHidden/>
+          </w:rPr>
+          <w:fldChar w:fldCharType="begin"/>
+        </w:r>
+        <w:r>
+          <w:rPr>
+            <w:noProof/>
+            <w:webHidden/>
+          </w:rPr>
+          <w:instrText xml:space="preserve"> PAGEREF _Toc396214455 \h </w:instrText>
+        </w:r>
+        <w:r>
+          <w:rPr>
+            <w:noProof/>
+            <w:webHidden/>
+          </w:rPr>
+        </w:r>
+        <w:r>
+          <w:rPr>
+            <w:noProof/>
+            <w:webHidden/>
+          </w:rPr>
+          <w:fldChar w:fldCharType="separate"/>
+        </w:r>
+        <w:r>
+          <w:rPr>
+            <w:noProof/>
+            <w:webHidden/>
+          </w:rPr>
+          <w:t>7</w:t>
+        </w:r>
+        <w:r>
+          <w:rPr>
+            <w:noProof/>
+            <w:webHidden/>
+          </w:rPr>
+          <w:fldChar w:fldCharType="end"/>
+        </w:r>
+      </w:hyperlink>
+    </w:p>
     <w:p>
       <w:pPr>
         <w:pStyle w:val="TOC3"/>
@@ -1151,108 +1130,63 @@
           <w:lang w:val="de-AT" w:eastAsia="de-AT"/>
         </w:rPr>
       </w:pPr>
-      <w:r>
-        <w:rPr>
-          <w:rStyle w:val="Hyperlink"/>
-          <w:noProof/>
-        </w:rPr>
-        <w:fldChar w:fldCharType="begin"/>
-      </w:r>
-      <w:r>
-        <w:rPr>
-          <w:rStyle w:val="Hyperlink"/>
-          <w:noProof/>
-        </w:rPr>
-        <w:instrText xml:space="preserve"> </w:instrText>
-      </w:r>
-      <w:r>
-        <w:rPr>
-          <w:noProof/>
-        </w:rPr>
-        <w:instrText>HYPERLINK \l "_Toc396214456"</w:instrText>
-      </w:r>
-      <w:r>
-        <w:rPr>
-          <w:rStyle w:val="Hyperlink"/>
-          <w:noProof/>
-        </w:rPr>
-        <w:instrText xml:space="preserve"> </w:instrText>
-      </w:r>
-      <w:r>
-        <w:rPr>
-          <w:rStyle w:val="Hyperlink"/>
-          <w:noProof/>
-        </w:rPr>
-      </w:r>
-      <w:r>
-        <w:rPr>
-          <w:rStyle w:val="Hyperlink"/>
-          <w:noProof/>
-        </w:rPr>
-        <w:fldChar w:fldCharType="separate"/>
-      </w:r>
-      <w:r>
-        <w:rPr>
-          <w:rStyle w:val="Hyperlink"/>
-          <w:noProof/>
-        </w:rPr>
-        <w:t>2.1.1 Sign Servlet</w:t>
-      </w:r>
-      <w:r>
-        <w:rPr>
-          <w:noProof/>
-          <w:webHidden/>
-        </w:rPr>
-        <w:tab/>
-      </w:r>
-      <w:r>
-        <w:rPr>
-          <w:noProof/>
-          <w:webHidden/>
-        </w:rPr>
-        <w:fldChar w:fldCharType="begin"/>
-      </w:r>
-      <w:r>
-        <w:rPr>
-          <w:noProof/>
-          <w:webHidden/>
-        </w:rPr>
-        <w:instrText xml:space="preserve"> PAGEREF _Toc396214456 \h </w:instrText>
-      </w:r>
-      <w:r>
-        <w:rPr>
-          <w:noProof/>
-          <w:webHidden/>
-        </w:rPr>
-      </w:r>
-      <w:r>
-        <w:rPr>
-          <w:noProof/>
-          <w:webHidden/>
-        </w:rPr>
-        <w:fldChar w:fldCharType="separate"/>
-      </w:r>
-      <w:r>
-        <w:rPr>
-          <w:noProof/>
-          <w:webHidden/>
-        </w:rPr>
-        <w:t>7</w:t>
-      </w:r>
-      <w:r>
-        <w:rPr>
-          <w:noProof/>
-          <w:webHidden/>
-        </w:rPr>
-        <w:fldChar w:fldCharType="end"/>
-      </w:r>
-      <w:r>
-        <w:rPr>
-          <w:rStyle w:val="Hyperlink"/>
-          <w:noProof/>
-        </w:rPr>
-        <w:fldChar w:fldCharType="end"/>
-      </w:r>
+      <w:hyperlink w:anchor="_Toc396214456" w:history="1">
+        <w:r>
+          <w:rPr>
+            <w:rStyle w:val="Hyperlink"/>
+            <w:noProof/>
+          </w:rPr>
+          <w:t>2.1.1 Sign Servlet</w:t>
+        </w:r>
+        <w:r>
+          <w:rPr>
+            <w:noProof/>
+            <w:webHidden/>
+          </w:rPr>
+          <w:tab/>
+        </w:r>
+        <w:r>
+          <w:rPr>
+            <w:noProof/>
+            <w:webHidden/>
+          </w:rPr>
+          <w:fldChar w:fldCharType="begin"/>
+        </w:r>
+        <w:r>
+          <w:rPr>
+            <w:noProof/>
+            <w:webHidden/>
+          </w:rPr>
+          <w:instrText xml:space="preserve"> PAGEREF _Toc396214456 \h </w:instrText>
+        </w:r>
+        <w:r>
+          <w:rPr>
+            <w:noProof/>
+            <w:webHidden/>
+          </w:rPr>
+        </w:r>
+        <w:r>
+          <w:rPr>
+            <w:noProof/>
+            <w:webHidden/>
+          </w:rPr>
+          <w:fldChar w:fldCharType="separate"/>
+        </w:r>
+        <w:r>
+          <w:rPr>
+            <w:noProof/>
+            <w:webHidden/>
+          </w:rPr>
+          <w:t>7</w:t>
+        </w:r>
+        <w:r>
+          <w:rPr>
+            <w:noProof/>
+            <w:webHidden/>
+          </w:rPr>
+          <w:fldChar w:fldCharType="end"/>
+        </w:r>
+      </w:hyperlink>
     </w:p>
     <w:p>
       <w:pPr>
@@ -4086,6 +4020,45 @@
       <w:r>
         <w:tab/>
         <w:t>Dies bedeutet, dass eine Signaturprüfung durchgeführt wird, allerdings ohne Zertifikatsprüfung.</w:t>
+      </w:r>
+    </w:p>
+    <w:p>
+      <w:pPr>
+        <w:pStyle w:val="ListParagraph"/>
+        <w:numPr>
+          <w:ilvl w:val="0"/>
+          <w:numId w:val="17"/>
+        </w:numPr>
+        <w:rPr>
+          <w:lang w:val="de-AT"/>
+        </w:rPr>
+      </w:pPr>
+      <w:r>
+        <w:t>„</w:t>
+      </w:r>
+      <w:r>
+        <w:rPr>
+          <w:b/>
+        </w:rPr>
+        <w:t>filename</w:t>
+      </w:r>
+      <w:r>
+        <w:t>“:</w:t>
+      </w:r>
+      <w:r>
+        <w:t xml:space="preserve"> Mit diesem Parameter lässt sich der Name der unterschriebenen Datei festlegen. </w:t>
+      </w:r>
+      <w:r>
+        <w:t>(</w:t>
+      </w:r>
+      <w:r>
+        <w:rPr>
+          <w:b/>
+        </w:rPr>
+        <w:t>optionaler Parameter</w:t>
+      </w:r>
+      <w:r>
+        <w:t>)</w:t>
       </w:r>
     </w:p>
     <w:p>
@@ -4435,6 +4408,7 @@
           </w:tcPr>
           <w:p>
             <w:r>
+              <w:lastRenderedPageBreak/>
               <w:t>0</w:t>
             </w:r>
           </w:p>
@@ -4452,11 +4426,7 @@
               <w:cnfStyle w:val="000000000000" w:firstRow="0" w:lastRow="0" w:firstColumn="0" w:lastColumn="0" w:oddVBand="0" w:evenVBand="0" w:oddHBand="0" w:evenHBand="0" w:firstRowFirstColumn="0" w:firstRowLastColumn="0" w:lastRowFirstColumn="0" w:lastRowLastColumn="0"/>
             </w:pPr>
             <w:r>
-              <w:t xml:space="preserve">Eine formal korrekte Zertifikatskette vom Signatorzertifikat zu einem vertrauenswürdigen Wurzelzertifikat konnte konstruiert werden. Jedes </w:t>
-            </w:r>
-            <w:r>
-              <w:lastRenderedPageBreak/>
-              <w:t>Zertifikat dieser Kette ist zum in der Anfrage angegebenen Prüfzeitpunkt gültig.</w:t>
+              <w:t>Eine formal korrekte Zertifikatskette vom Signatorzertifikat zu einem vertrauenswürdigen Wurzelzertifikat konnte konstruiert werden. Jedes Zertifikat dieser Kette ist zum in der Anfrage angegebenen Prüfzeitpunkt gültig.</w:t>
             </w:r>
           </w:p>
         </w:tc>
@@ -4476,7 +4446,6 @@
           </w:tcPr>
           <w:p>
             <w:r>
-              <w:lastRenderedPageBreak/>
               <w:t>1</w:t>
             </w:r>
           </w:p>
@@ -4852,6 +4821,7 @@
         </w:numPr>
       </w:pPr>
       <w:r>
+        <w:lastRenderedPageBreak/>
         <w:t>„</w:t>
       </w:r>
       <w:r>
@@ -4877,7 +4847,6 @@
         </w:numPr>
       </w:pPr>
       <w:r>
-        <w:lastRenderedPageBreak/>
         <w:t>„</w:t>
       </w:r>
       <w:r>
@@ -5217,6 +5186,7 @@
     </w:p>
     <w:p>
       <w:r>
+        <w:lastRenderedPageBreak/>
         <w:t>PDF-AS-WEB bietet ein Whitelisting um Fertigstellungsurl zu filtern.</w:t>
       </w:r>
     </w:p>
@@ -5762,6 +5732,7 @@
             <w:tcW w:w="1242" w:type="dxa"/>
             <w:tcBorders>
               <w:top w:val="nil"/>
+              <w:bottom w:val="nil"/>
             </w:tcBorders>
           </w:tcPr>
           <w:p>
@@ -5775,6 +5746,7 @@
             <w:tcW w:w="1701" w:type="dxa"/>
             <w:tcBorders>
               <w:top w:val="nil"/>
+              <w:bottom w:val="nil"/>
             </w:tcBorders>
           </w:tcPr>
           <w:p>
@@ -5791,6 +5763,7 @@
             <w:tcW w:w="2410" w:type="dxa"/>
             <w:tcBorders>
               <w:top w:val="nil"/>
+              <w:bottom w:val="nil"/>
             </w:tcBorders>
           </w:tcPr>
           <w:p>
@@ -5807,6 +5780,7 @@
             <w:tcW w:w="3787" w:type="dxa"/>
             <w:tcBorders>
               <w:top w:val="nil"/>
+              <w:bottom w:val="nil"/>
             </w:tcBorders>
           </w:tcPr>
           <w:p>
@@ -5824,6 +5798,76 @@
               <w:t>Verifyservlet</w:t>
             </w:r>
             <w:proofErr w:type="spellEnd"/>
+          </w:p>
+        </w:tc>
+      </w:tr>
+      <w:tr>
+        <w:tc>
+          <w:tcPr>
+            <w:cnfStyle w:val="001000000000" w:firstRow="0" w:lastRow="0" w:firstColumn="1" w:lastColumn="0" w:oddVBand="0" w:evenVBand="0" w:oddHBand="0" w:evenHBand="0" w:firstRowFirstColumn="0" w:firstRowLastColumn="0" w:lastRowFirstColumn="0" w:lastRowLastColumn="0"/>
+            <w:tcW w:w="1242" w:type="dxa"/>
+            <w:tcBorders>
+              <w:top w:val="nil"/>
+            </w:tcBorders>
+          </w:tcPr>
+          <w:p>
+            <w:r>
+              <w:t>0.7</w:t>
+            </w:r>
+          </w:p>
+        </w:tc>
+        <w:tc>
+          <w:tcPr>
+            <w:tcW w:w="1701" w:type="dxa"/>
+            <w:tcBorders>
+              <w:top w:val="nil"/>
+            </w:tcBorders>
+          </w:tcPr>
+          <w:p>
+            <w:pPr>
+              <w:cnfStyle w:val="000000000000" w:firstRow="0" w:lastRow="0" w:firstColumn="0" w:lastColumn="0" w:oddVBand="0" w:evenVBand="0" w:oddHBand="0" w:evenHBand="0" w:firstRowFirstColumn="0" w:firstRowLastColumn="0" w:lastRowFirstColumn="0" w:lastRowLastColumn="0"/>
+            </w:pPr>
+            <w:r>
+              <w:t>26.09.2014</w:t>
+            </w:r>
+          </w:p>
+        </w:tc>
+        <w:tc>
+          <w:tcPr>
+            <w:tcW w:w="2410" w:type="dxa"/>
+            <w:tcBorders>
+              <w:top w:val="nil"/>
+            </w:tcBorders>
+          </w:tcPr>
+          <w:p>
+            <w:pPr>
+              <w:cnfStyle w:val="000000000000" w:firstRow="0" w:lastRow="0" w:firstColumn="0" w:lastColumn="0" w:oddVBand="0" w:evenVBand="0" w:oddHBand="0" w:evenHBand="0" w:firstRowFirstColumn="0" w:firstRowLastColumn="0" w:lastRowFirstColumn="0" w:lastRowLastColumn="0"/>
+            </w:pPr>
+            <w:r>
+              <w:t>Andreas Fitzek</w:t>
+            </w:r>
+          </w:p>
+        </w:tc>
+        <w:tc>
+          <w:tcPr>
+            <w:tcW w:w="3787" w:type="dxa"/>
+            <w:tcBorders>
+              <w:top w:val="nil"/>
+            </w:tcBorders>
+          </w:tcPr>
+          <w:p>
+            <w:pPr>
+              <w:cnfStyle w:val="000000000000" w:firstRow="0" w:lastRow="0" w:firstColumn="0" w:lastColumn="0" w:oddVBand="0" w:evenVBand="0" w:oddHBand="0" w:evenHBand="0" w:firstRowFirstColumn="0" w:firstRowLastColumn="0" w:lastRowFirstColumn="0" w:lastRowLastColumn="0"/>
+              <w:rPr>
+                <w:lang w:val="en-US"/>
+              </w:rPr>
+            </w:pPr>
+            <w:r>
+              <w:rPr>
+                <w:lang w:val="en-US"/>
+              </w:rPr>
+              <w:t>filename parameter</w:t>
+            </w:r>
           </w:p>
         </w:tc>
       </w:tr>
@@ -10813,7 +10857,7 @@
   <a:extraClrSchemeLst/>
   <a:extLst>
     <a:ext uri="{05A4C25C-085E-4340-85A3-A5531E510DB2}">
-      <thm15:themeFamily xmlns:thm15="http://schemas.microsoft.com/office/thememl/2012/main" xmlns="" name="Office Theme" id="{62F939B6-93AF-4DB8-9C6B-D6C7DFDC589F}" vid="{4A3C46E8-61CC-4603-A589-7422A47A8E4A}"/>
+      <thm15:themeFamily xmlns="" xmlns:thm15="http://schemas.microsoft.com/office/thememl/2012/main" name="Office Theme" id="{62F939B6-93AF-4DB8-9C6B-D6C7DFDC589F}" vid="{4A3C46E8-61CC-4603-A589-7422A47A8E4A}"/>
     </a:ext>
   </a:extLst>
 </a:theme>
@@ -10863,7 +10907,7 @@
 </file>
 
 <file path=customXml/itemProps3.xml><?xml version="1.0" encoding="utf-8"?>
-<ds:datastoreItem xmlns:ds="http://schemas.openxmlformats.org/officeDocument/2006/customXml" ds:itemID="{2C8658A3-4136-44D3-BE5D-4CF9ED31F275}">
+<ds:datastoreItem xmlns:ds="http://schemas.openxmlformats.org/officeDocument/2006/customXml" ds:itemID="{5524FE5A-61A1-44C4-B0C3-C1C0D6156A19}">
   <ds:schemaRefs>
     <ds:schemaRef ds:uri="http://schemas.openxmlformats.org/officeDocument/2006/bibliography"/>
   </ds:schemaRefs>

</xml_diff>